<commit_message>
colour pallet change and favicon added. Node mailer yet to be set up
</commit_message>
<xml_diff>
--- a/dan-smith-professional-portfolio/src/assets/files/Daniel-Smith-Resume-2022.docx
+++ b/dan-smith-professional-portfolio/src/assets/files/Daniel-Smith-Resume-2022.docx
@@ -11,6 +11,52 @@
           <w:szCs w:val="12"/>
         </w:rPr>
       </w:pPr>
+      <w:r>
+        <w:rPr>
+          <w:sz w:val="12"/>
+          <w:szCs w:val="12"/>
+        </w:rPr>
+        <w:drawing>
+          <wp:anchor allowOverlap="1" behindDoc="0" distB="114300" distT="114300" distL="114300" distR="114300" hidden="0" layoutInCell="1" locked="0" relativeHeight="0" simplePos="0">
+            <wp:simplePos x="0" y="0"/>
+            <wp:positionH relativeFrom="page">
+              <wp:posOffset>796290</wp:posOffset>
+            </wp:positionH>
+            <wp:positionV relativeFrom="page">
+              <wp:posOffset>365760</wp:posOffset>
+            </wp:positionV>
+            <wp:extent cx="637222" cy="769260"/>
+            <wp:effectExtent b="0" l="0" r="0" t="0"/>
+            <wp:wrapNone/>
+            <wp:docPr id="1" name="image1.png"/>
+            <a:graphic>
+              <a:graphicData uri="http://schemas.openxmlformats.org/drawingml/2006/picture">
+                <pic:pic>
+                  <pic:nvPicPr>
+                    <pic:cNvPr id="0" name="image1.png"/>
+                    <pic:cNvPicPr preferRelativeResize="0"/>
+                  </pic:nvPicPr>
+                  <pic:blipFill>
+                    <a:blip r:embed="rId6"/>
+                    <a:srcRect b="11309" l="18743" r="15238" t="8928"/>
+                    <a:stretch>
+                      <a:fillRect/>
+                    </a:stretch>
+                  </pic:blipFill>
+                  <pic:spPr>
+                    <a:xfrm>
+                      <a:off x="0" y="0"/>
+                      <a:ext cx="637222" cy="769260"/>
+                    </a:xfrm>
+                    <a:prstGeom prst="rect"/>
+                    <a:ln/>
+                  </pic:spPr>
+                </pic:pic>
+              </a:graphicData>
+            </a:graphic>
+          </wp:anchor>
+        </w:drawing>
+      </w:r>
       <w:r>
         <w:rPr>
           <w:rtl w:val="0"/>
@@ -71,6 +117,7 @@
             <w:pPr>
               <w:pStyle w:val="Title"/>
               <w:pageBreakBefore w:val="0"/>
+              <w:jc w:val="center"/>
               <w:rPr/>
             </w:pPr>
             <w:bookmarkStart w:colFirst="0" w:colLast="0" w:name="_x8fm1uorkbaw" w:id="0"/>
@@ -79,7 +126,7 @@
               <w:rPr>
                 <w:rtl w:val="0"/>
               </w:rPr>
-              <w:t xml:space="preserve">Daniel Smith</w:t>
+              <w:t xml:space="preserve">  Dan Smith</w:t>
             </w:r>
           </w:p>
           <w:p>
@@ -97,7 +144,7 @@
                 <w:i w:val="1"/>
                 <w:rtl w:val="0"/>
               </w:rPr>
-              <w:t xml:space="preserve">An entrepreneurial full stack developer with experience in finance and wagering.</w:t>
+              <w:t xml:space="preserve">An entrepreneurial full stack developer with experience in web3, finance and wagering.</w:t>
             </w:r>
           </w:p>
         </w:tc>
@@ -122,6 +169,7 @@
             <w:pPr>
               <w:pageBreakBefore w:val="0"/>
               <w:spacing w:before="0" w:line="276" w:lineRule="auto"/>
+              <w:jc w:val="right"/>
               <w:rPr>
                 <w:rFonts w:ascii="Open Sans" w:cs="Open Sans" w:eastAsia="Open Sans" w:hAnsi="Open Sans"/>
                 <w:color w:val="000000"/>
@@ -142,6 +190,7 @@
             <w:pPr>
               <w:pageBreakBefore w:val="0"/>
               <w:spacing w:before="0" w:line="276" w:lineRule="auto"/>
+              <w:jc w:val="right"/>
               <w:rPr>
                 <w:rFonts w:ascii="Open Sans" w:cs="Open Sans" w:eastAsia="Open Sans" w:hAnsi="Open Sans"/>
                 <w:color w:val="000000"/>
@@ -160,6 +209,7 @@
             <w:pPr>
               <w:pageBreakBefore w:val="0"/>
               <w:spacing w:before="0" w:line="276" w:lineRule="auto"/>
+              <w:jc w:val="right"/>
               <w:rPr>
                 <w:rFonts w:ascii="Open Sans" w:cs="Open Sans" w:eastAsia="Open Sans" w:hAnsi="Open Sans"/>
                 <w:b w:val="1"/>
@@ -180,6 +230,7 @@
             <w:pPr>
               <w:pageBreakBefore w:val="0"/>
               <w:spacing w:before="0" w:line="276" w:lineRule="auto"/>
+              <w:jc w:val="right"/>
               <w:rPr>
                 <w:rFonts w:ascii="Open Sans" w:cs="Open Sans" w:eastAsia="Open Sans" w:hAnsi="Open Sans"/>
                 <w:b w:val="1"/>
@@ -225,12 +276,15 @@
             <w:pPr>
               <w:pStyle w:val="Heading1"/>
               <w:pageBreakBefore w:val="0"/>
-              <w:rPr/>
+              <w:rPr>
+                <w:color w:val="5bcda2"/>
+              </w:rPr>
             </w:pPr>
             <w:bookmarkStart w:colFirst="0" w:colLast="0" w:name="_y7d3xdxnr44m" w:id="2"/>
             <w:bookmarkEnd w:id="2"/>
             <w:r>
               <w:rPr>
+                <w:color w:val="5bcda2"/>
                 <w:rtl w:val="0"/>
               </w:rPr>
               <w:t xml:space="preserve">EXPERIENCE</w:t>
@@ -538,12 +592,15 @@
             <w:pPr>
               <w:pStyle w:val="Heading1"/>
               <w:pageBreakBefore w:val="0"/>
-              <w:rPr/>
+              <w:rPr>
+                <w:color w:val="5bcda2"/>
+              </w:rPr>
             </w:pPr>
             <w:bookmarkStart w:colFirst="0" w:colLast="0" w:name="_ca0awj8022e2" w:id="10"/>
             <w:bookmarkEnd w:id="10"/>
             <w:r>
               <w:rPr>
+                <w:color w:val="5bcda2"/>
                 <w:rtl w:val="0"/>
               </w:rPr>
               <w:t xml:space="preserve">CAREER OBJECTIVE </w:t>
@@ -569,12 +626,15 @@
             <w:pPr>
               <w:pStyle w:val="Heading1"/>
               <w:pageBreakBefore w:val="0"/>
-              <w:rPr/>
+              <w:rPr>
+                <w:color w:val="5bcda2"/>
+              </w:rPr>
             </w:pPr>
             <w:bookmarkStart w:colFirst="0" w:colLast="0" w:name="_tuxh7mwdaxox" w:id="11"/>
             <w:bookmarkEnd w:id="11"/>
             <w:r>
               <w:rPr>
+                <w:color w:val="5bcda2"/>
                 <w:rtl w:val="0"/>
               </w:rPr>
               <w:t xml:space="preserve">EDUCATION</w:t>
@@ -596,15 +656,7 @@
                 <w:i w:val="1"/>
                 <w:rtl w:val="0"/>
               </w:rPr>
-              <w:t xml:space="preserve">University of Sydney &amp; </w:t>
-            </w:r>
-            <w:r>
-              <w:rPr>
-                <w:b w:val="0"/>
-                <w:i w:val="1"/>
-                <w:rtl w:val="0"/>
-              </w:rPr>
-              <w:t xml:space="preserve">Trilogy Education Services</w:t>
+              <w:t xml:space="preserve">University of Sydney &amp; Trilogy Education Services</w:t>
             </w:r>
             <w:r>
               <w:rPr>
@@ -632,24 +684,17 @@
           <w:p>
             <w:pPr>
               <w:pStyle w:val="Heading3"/>
-              <w:pageBreakBefore w:val="0"/>
               <w:rPr>
                 <w:b w:val="1"/>
               </w:rPr>
             </w:pPr>
-            <w:bookmarkStart w:colFirst="0" w:colLast="0" w:name="_wso87h3r290p" w:id="13"/>
+            <w:bookmarkStart w:colFirst="0" w:colLast="0" w:name="_6nprlzdhgi89" w:id="13"/>
             <w:bookmarkEnd w:id="13"/>
             <w:r>
               <w:rPr>
                 <w:rtl w:val="0"/>
               </w:rPr>
-              <w:t xml:space="preserve">May</w:t>
-            </w:r>
-            <w:r>
-              <w:rPr>
-                <w:rtl w:val="0"/>
-              </w:rPr>
-              <w:t xml:space="preserve"> 2022 - November 2022</w:t>
+              <w:t xml:space="preserve">May 2022 - Present 2022</w:t>
             </w:r>
             <w:r>
               <w:rPr>
@@ -673,7 +718,7 @@
                 <w:i w:val="1"/>
                 <w:rtl w:val="0"/>
               </w:rPr>
-              <w:t xml:space="preserve">University of Adelaide</w:t>
+              <w:t xml:space="preserve">LearnWeb3.io</w:t>
             </w:r>
             <w:r>
               <w:rPr>
@@ -690,7 +735,7 @@
                 <w:szCs w:val="18"/>
                 <w:rtl w:val="0"/>
               </w:rPr>
-              <w:t xml:space="preserve">Bachelor of Commerce (Corporate Finance)</w:t>
+              <w:t xml:space="preserve">Freshman Track Graduate</w:t>
             </w:r>
             <w:r>
               <w:rPr>
@@ -701,15 +746,23 @@
           <w:p>
             <w:pPr>
               <w:pStyle w:val="Heading3"/>
-              <w:rPr/>
-            </w:pPr>
-            <w:bookmarkStart w:colFirst="0" w:colLast="0" w:name="_jm0z2mmz4cpb" w:id="15"/>
+              <w:rPr>
+                <w:b w:val="1"/>
+              </w:rPr>
+            </w:pPr>
+            <w:bookmarkStart w:colFirst="0" w:colLast="0" w:name="_i5qx8ervqior" w:id="15"/>
             <w:bookmarkEnd w:id="15"/>
             <w:r>
               <w:rPr>
                 <w:rtl w:val="0"/>
               </w:rPr>
-              <w:t xml:space="preserve">February 2014 - September 2016</w:t>
+              <w:t xml:space="preserve">August</w:t>
+            </w:r>
+            <w:r>
+              <w:rPr>
+                <w:rtl w:val="0"/>
+              </w:rPr>
+              <w:t xml:space="preserve"> 2022 - August 2022</w:t>
             </w:r>
             <w:r>
               <w:rPr>
@@ -725,7 +778,7 @@
                 <w:i w:val="1"/>
               </w:rPr>
             </w:pPr>
-            <w:bookmarkStart w:colFirst="0" w:colLast="0" w:name="_ji59h6inbjuz" w:id="16"/>
+            <w:bookmarkStart w:colFirst="0" w:colLast="0" w:name="_icomrp1qp42p" w:id="16"/>
             <w:bookmarkEnd w:id="16"/>
             <w:r>
               <w:rPr>
@@ -733,10 +786,11 @@
                 <w:i w:val="1"/>
                 <w:rtl w:val="0"/>
               </w:rPr>
-              <w:t xml:space="preserve">University of Newcastle</w:t>
-            </w:r>
-            <w:r>
-              <w:rPr>
+              <w:t xml:space="preserve">University of Adelaide</w:t>
+            </w:r>
+            <w:r>
+              <w:rPr>
+                <w:b w:val="0"/>
                 <w:rtl w:val="0"/>
               </w:rPr>
               <w:br w:type="textWrapping"/>
@@ -749,7 +803,7 @@
                 <w:szCs w:val="18"/>
                 <w:rtl w:val="0"/>
               </w:rPr>
-              <w:t xml:space="preserve">Bachelor of Business/Bachelor of Commerce</w:t>
+              <w:t xml:space="preserve">Bachelor of Commerce (Corporate Finance)</w:t>
             </w:r>
             <w:r>
               <w:rPr>
@@ -762,12 +816,66 @@
               <w:pStyle w:val="Heading3"/>
               <w:rPr/>
             </w:pPr>
-            <w:bookmarkStart w:colFirst="0" w:colLast="0" w:name="_8iqdyieyzikv" w:id="17"/>
+            <w:bookmarkStart w:colFirst="0" w:colLast="0" w:name="_zc5suhf2gghm" w:id="17"/>
             <w:bookmarkEnd w:id="17"/>
             <w:r>
               <w:rPr>
                 <w:rtl w:val="0"/>
               </w:rPr>
+              <w:t xml:space="preserve">February 2014 - September 2016</w:t>
+            </w:r>
+          </w:p>
+          <w:p>
+            <w:pPr>
+              <w:pStyle w:val="Heading2"/>
+              <w:rPr>
+                <w:b w:val="0"/>
+                <w:i w:val="1"/>
+              </w:rPr>
+            </w:pPr>
+            <w:bookmarkStart w:colFirst="0" w:colLast="0" w:name="_ji59h6inbjuz" w:id="18"/>
+            <w:bookmarkEnd w:id="18"/>
+            <w:r>
+              <w:rPr>
+                <w:b w:val="0"/>
+                <w:i w:val="1"/>
+                <w:rtl w:val="0"/>
+              </w:rPr>
+              <w:t xml:space="preserve">University of Newcastle</w:t>
+            </w:r>
+            <w:r>
+              <w:rPr>
+                <w:rtl w:val="0"/>
+              </w:rPr>
+              <w:br w:type="textWrapping"/>
+            </w:r>
+            <w:r>
+              <w:rPr>
+                <w:b w:val="0"/>
+                <w:color w:val="666666"/>
+                <w:sz w:val="18"/>
+                <w:szCs w:val="18"/>
+                <w:rtl w:val="0"/>
+              </w:rPr>
+              <w:t xml:space="preserve">Bachelor of Business/Bachelor of Commerce</w:t>
+            </w:r>
+            <w:r>
+              <w:rPr>
+                <w:rtl w:val="0"/>
+              </w:rPr>
+            </w:r>
+          </w:p>
+          <w:p>
+            <w:pPr>
+              <w:pStyle w:val="Heading3"/>
+              <w:rPr/>
+            </w:pPr>
+            <w:bookmarkStart w:colFirst="0" w:colLast="0" w:name="_rfb8s5wvg0kj" w:id="19"/>
+            <w:bookmarkEnd w:id="19"/>
+            <w:r>
+              <w:rPr>
+                <w:rtl w:val="0"/>
+              </w:rPr>
               <w:t xml:space="preserve">February 2013 - September 2013</w:t>
             </w:r>
             <w:r>
@@ -780,22 +888,25 @@
             <w:pPr>
               <w:pStyle w:val="Heading1"/>
               <w:pageBreakBefore w:val="0"/>
+              <w:rPr>
+                <w:color w:val="5bcda2"/>
+              </w:rPr>
+            </w:pPr>
+            <w:bookmarkStart w:colFirst="0" w:colLast="0" w:name="_thdogo9un091" w:id="20"/>
+            <w:bookmarkEnd w:id="20"/>
+            <w:r>
+              <w:rPr>
+                <w:color w:val="5bcda2"/>
+                <w:rtl w:val="0"/>
+              </w:rPr>
+              <w:t xml:space="preserve">INTERESTS</w:t>
+            </w:r>
+          </w:p>
+          <w:p>
+            <w:pPr>
+              <w:pageBreakBefore w:val="0"/>
               <w:rPr/>
             </w:pPr>
-            <w:bookmarkStart w:colFirst="0" w:colLast="0" w:name="_thdogo9un091" w:id="18"/>
-            <w:bookmarkEnd w:id="18"/>
-            <w:r>
-              <w:rPr>
-                <w:rtl w:val="0"/>
-              </w:rPr>
-              <w:t xml:space="preserve">INTERESTS</w:t>
-            </w:r>
-          </w:p>
-          <w:p>
-            <w:pPr>
-              <w:pageBreakBefore w:val="0"/>
-              <w:rPr/>
-            </w:pPr>
             <w:r>
               <w:rPr>
                 <w:b w:val="1"/>
@@ -808,38 +919,7 @@
                 <w:rtl w:val="0"/>
               </w:rPr>
               <w:br w:type="textWrapping"/>
-            </w:r>
-            <w:r>
-              <w:rPr>
-                <w:rtl w:val="0"/>
-              </w:rPr>
-              <w:t xml:space="preserve">Rugby, golf,</w:t>
-            </w:r>
-            <w:r>
-              <w:rPr>
-                <w:b w:val="1"/>
-                <w:rtl w:val="0"/>
-              </w:rPr>
-              <w:t xml:space="preserve"> </w:t>
-            </w:r>
-            <w:r>
-              <w:rPr>
-                <w:rtl w:val="0"/>
-              </w:rPr>
-              <w:t xml:space="preserve">yoga, rock climbing,</w:t>
-            </w:r>
-            <w:r>
-              <w:rPr>
-                <w:b w:val="1"/>
-                <w:rtl w:val="0"/>
-              </w:rPr>
-              <w:t xml:space="preserve"> </w:t>
-            </w:r>
-            <w:r>
-              <w:rPr>
-                <w:rtl w:val="0"/>
-              </w:rPr>
-              <w:t xml:space="preserve">poker, and freediving.</w:t>
+              <w:t xml:space="preserve">Yoga, Golf, Rugby</w:t>
             </w:r>
             <w:r>
               <w:rPr>
@@ -851,12 +931,15 @@
             <w:pPr>
               <w:pStyle w:val="Heading1"/>
               <w:pageBreakBefore w:val="0"/>
-              <w:rPr/>
-            </w:pPr>
-            <w:bookmarkStart w:colFirst="0" w:colLast="0" w:name="_cxxkes25b26" w:id="19"/>
-            <w:bookmarkEnd w:id="19"/>
-            <w:r>
-              <w:rPr>
+              <w:rPr>
+                <w:color w:val="5bcda2"/>
+              </w:rPr>
+            </w:pPr>
+            <w:bookmarkStart w:colFirst="0" w:colLast="0" w:name="_cxxkes25b26" w:id="21"/>
+            <w:bookmarkEnd w:id="21"/>
+            <w:r>
+              <w:rPr>
+                <w:color w:val="5bcda2"/>
                 <w:rtl w:val="0"/>
               </w:rPr>
               <w:t xml:space="preserve">REFERENCES</w:t>
@@ -890,7 +973,7 @@
       </w:r>
     </w:p>
     <w:sectPr>
-      <w:footerReference r:id="rId6" w:type="default"/>
+      <w:footerReference r:id="rId7" w:type="default"/>
       <w:pgSz w:h="15840" w:w="12240" w:orient="portrait"/>
       <w:pgMar w:bottom="863.9999999999999" w:top="576" w:left="863.9999999999999" w:right="863.9999999999999" w:header="0" w:footer="720"/>
       <w:pgNumType w:start="1"/>

</xml_diff>